<commit_message>
added the most valuable solutions in the history of this project
</commit_message>
<xml_diff>
--- a/Herleitung.docx
+++ b/Herleitung.docx
@@ -7249,25 +7249,7 @@
                 <w:rPr>
                   <w:rFonts w:ascii="Cambria Math" w:eastAsiaTheme="minorEastAsia" w:hAnsi="Cambria Math"/>
                 </w:rPr>
-                <m:t>cos</m:t>
-              </m:r>
-              <m:r>
-                <m:rPr>
-                  <m:sty m:val="p"/>
-                </m:rPr>
-                <w:rPr>
-                  <w:rFonts w:ascii="Cambria Math" w:eastAsiaTheme="minorEastAsia" w:hAnsi="Cambria Math"/>
-                </w:rPr>
-                <m:t>⁡</m:t>
-              </m:r>
-              <m:r>
-                <m:rPr>
-                  <m:sty m:val="p"/>
-                </m:rPr>
-                <w:rPr>
-                  <w:rFonts w:ascii="Cambria Math" w:eastAsiaTheme="minorEastAsia" w:hAnsi="Cambria Math"/>
-                </w:rPr>
-                <m:t>(</m:t>
+                <m:t>cos⁡(</m:t>
               </m:r>
               <m:sSub>
                 <m:sSubPr>
@@ -8634,25 +8616,7 @@
                 <w:rPr>
                   <w:rFonts w:ascii="Cambria Math" w:eastAsiaTheme="minorEastAsia" w:hAnsi="Cambria Math"/>
                 </w:rPr>
-                <m:t>cos</m:t>
-              </m:r>
-              <m:r>
-                <m:rPr>
-                  <m:sty m:val="p"/>
-                </m:rPr>
-                <w:rPr>
-                  <w:rFonts w:ascii="Cambria Math" w:eastAsiaTheme="minorEastAsia" w:hAnsi="Cambria Math"/>
-                </w:rPr>
-                <m:t>⁡</m:t>
-              </m:r>
-              <m:r>
-                <m:rPr>
-                  <m:sty m:val="p"/>
-                </m:rPr>
-                <w:rPr>
-                  <w:rFonts w:ascii="Cambria Math" w:eastAsiaTheme="minorEastAsia" w:hAnsi="Cambria Math"/>
-                </w:rPr>
-                <m:t>(</m:t>
+                <m:t>cos⁡(</m:t>
               </m:r>
               <m:sSub>
                 <m:sSubPr>
@@ -9569,25 +9533,7 @@
             <w:rPr>
               <w:rFonts w:ascii="Cambria Math" w:eastAsiaTheme="minorEastAsia" w:hAnsi="Cambria Math"/>
             </w:rPr>
-            <m:t>cos</m:t>
-          </m:r>
-          <m:r>
-            <m:rPr>
-              <m:sty m:val="p"/>
-            </m:rPr>
-            <w:rPr>
-              <w:rFonts w:ascii="Cambria Math" w:eastAsiaTheme="minorEastAsia" w:hAnsi="Cambria Math"/>
-            </w:rPr>
-            <m:t>⁡</m:t>
-          </m:r>
-          <m:r>
-            <m:rPr>
-              <m:sty m:val="p"/>
-            </m:rPr>
-            <w:rPr>
-              <w:rFonts w:ascii="Cambria Math" w:eastAsiaTheme="minorEastAsia" w:hAnsi="Cambria Math"/>
-            </w:rPr>
-            <m:t>(</m:t>
+            <m:t>cos⁡(</m:t>
           </m:r>
           <m:sSub>
             <m:sSubPr>
@@ -9896,16 +9842,7 @@
             <w:rPr>
               <w:rFonts w:ascii="Cambria Math" w:eastAsiaTheme="minorEastAsia" w:hAnsi="Cambria Math"/>
             </w:rPr>
-            <m:t>cos</m:t>
-          </m:r>
-          <m:r>
-            <m:rPr>
-              <m:sty m:val="p"/>
-            </m:rPr>
-            <w:rPr>
-              <w:rFonts w:ascii="Cambria Math" w:eastAsiaTheme="minorEastAsia" w:hAnsi="Cambria Math"/>
-            </w:rPr>
-            <m:t>⁡</m:t>
+            <m:t>cos⁡</m:t>
           </m:r>
           <m:r>
             <w:rPr>
@@ -9954,6 +9891,42 @@
           <w:rFonts w:eastAsiaTheme="minorEastAsia"/>
         </w:rPr>
       </w:pPr>
+    </w:p>
+    <w:p>
+      <w:pPr>
+        <w:rPr>
+          <w:rFonts w:eastAsiaTheme="minorEastAsia"/>
+        </w:rPr>
+      </w:pPr>
+    </w:p>
+    <w:p>
+      <w:pPr>
+        <w:rPr>
+          <w:rFonts w:eastAsiaTheme="minorEastAsia"/>
+          <w:lang w:val="de-DE"/>
+        </w:rPr>
+      </w:pPr>
+      <w:r>
+        <w:rPr>
+          <w:rFonts w:eastAsiaTheme="minorEastAsia"/>
+          <w:lang w:val="de-DE"/>
+        </w:rPr>
+        <w:t>AB JETZT IST DAS SCHMARN:</w:t>
+      </w:r>
+      <w:r>
+        <w:rPr>
+          <w:rFonts w:eastAsiaTheme="minorEastAsia"/>
+          <w:lang w:val="de-DE"/>
+        </w:rPr>
+        <w:t xml:space="preserve"> ______________________________________________________________</w:t>
+      </w:r>
+    </w:p>
+    <w:p>
+      <w:pPr>
+        <w:rPr>
+          <w:rFonts w:eastAsiaTheme="minorEastAsia"/>
+        </w:rPr>
+      </w:pPr>
       <m:oMathPara>
         <m:oMath>
           <m:f>
@@ -10360,25 +10333,7 @@
             <w:rPr>
               <w:rFonts w:ascii="Cambria Math" w:eastAsiaTheme="minorEastAsia" w:hAnsi="Cambria Math"/>
             </w:rPr>
-            <m:t>cos</m:t>
-          </m:r>
-          <m:r>
-            <m:rPr>
-              <m:sty m:val="p"/>
-            </m:rPr>
-            <w:rPr>
-              <w:rFonts w:ascii="Cambria Math" w:eastAsiaTheme="minorEastAsia" w:hAnsi="Cambria Math"/>
-            </w:rPr>
-            <m:t>⁡</m:t>
-          </m:r>
-          <m:r>
-            <m:rPr>
-              <m:sty m:val="p"/>
-            </m:rPr>
-            <w:rPr>
-              <w:rFonts w:ascii="Cambria Math" w:eastAsiaTheme="minorEastAsia" w:hAnsi="Cambria Math"/>
-            </w:rPr>
-            <m:t>(</m:t>
+            <m:t>cos⁡(</m:t>
           </m:r>
           <m:sSub>
             <m:sSubPr>
@@ -10584,25 +10539,7 @@
             <w:rPr>
               <w:rFonts w:ascii="Cambria Math" w:eastAsiaTheme="minorEastAsia" w:hAnsi="Cambria Math"/>
             </w:rPr>
-            <m:t>cos</m:t>
-          </m:r>
-          <m:r>
-            <m:rPr>
-              <m:sty m:val="p"/>
-            </m:rPr>
-            <w:rPr>
-              <w:rFonts w:ascii="Cambria Math" w:eastAsiaTheme="minorEastAsia" w:hAnsi="Cambria Math"/>
-            </w:rPr>
-            <m:t>⁡</m:t>
-          </m:r>
-          <m:r>
-            <m:rPr>
-              <m:sty m:val="p"/>
-            </m:rPr>
-            <w:rPr>
-              <w:rFonts w:ascii="Cambria Math" w:eastAsiaTheme="minorEastAsia" w:hAnsi="Cambria Math"/>
-            </w:rPr>
-            <m:t>(</m:t>
+            <m:t>cos⁡(</m:t>
           </m:r>
           <m:sSub>
             <m:sSubPr>
@@ -12649,13 +12586,7 @@
             <w:rPr>
               <w:rFonts w:ascii="Cambria Math" w:eastAsiaTheme="minorEastAsia" w:hAnsi="Cambria Math"/>
             </w:rPr>
-            <m:t>)</m:t>
-          </m:r>
-          <m:r>
-            <w:rPr>
-              <w:rFonts w:ascii="Cambria Math" w:eastAsiaTheme="minorEastAsia" w:hAnsi="Cambria Math"/>
-            </w:rPr>
-            <m:t>-</m:t>
+            <m:t>)-</m:t>
           </m:r>
           <m:sSub>
             <m:sSubPr>
@@ -12742,16 +12673,7 @@
             <w:rPr>
               <w:rFonts w:ascii="Cambria Math" w:eastAsiaTheme="minorEastAsia" w:hAnsi="Cambria Math"/>
             </w:rPr>
-            <m:t>sin</m:t>
-          </m:r>
-          <m:r>
-            <m:rPr>
-              <m:sty m:val="p"/>
-            </m:rPr>
-            <w:rPr>
-              <w:rFonts w:ascii="Cambria Math" w:eastAsiaTheme="minorEastAsia" w:hAnsi="Cambria Math"/>
-            </w:rPr>
-            <m:t>⁡</m:t>
+            <m:t>sin⁡</m:t>
           </m:r>
           <m:r>
             <w:rPr>
@@ -14695,13 +14617,7 @@
             <w:rPr>
               <w:rFonts w:ascii="Cambria Math" w:eastAsiaTheme="minorEastAsia" w:hAnsi="Cambria Math"/>
             </w:rPr>
-            <m:t>)</m:t>
-          </m:r>
-          <m:r>
-            <w:rPr>
-              <w:rFonts w:ascii="Cambria Math" w:eastAsiaTheme="minorEastAsia" w:hAnsi="Cambria Math"/>
-            </w:rPr>
-            <m:t>-</m:t>
+            <m:t>)-</m:t>
           </m:r>
           <m:sSub>
             <m:sSubPr>
@@ -14788,16 +14704,7 @@
             <w:rPr>
               <w:rFonts w:ascii="Cambria Math" w:eastAsiaTheme="minorEastAsia" w:hAnsi="Cambria Math"/>
             </w:rPr>
-            <m:t>sin</m:t>
-          </m:r>
-          <m:r>
-            <m:rPr>
-              <m:sty m:val="p"/>
-            </m:rPr>
-            <w:rPr>
-              <w:rFonts w:ascii="Cambria Math" w:eastAsiaTheme="minorEastAsia" w:hAnsi="Cambria Math"/>
-            </w:rPr>
-            <m:t>⁡</m:t>
+            <m:t>sin⁡</m:t>
           </m:r>
           <m:r>
             <w:rPr>
@@ -14999,13 +14906,7 @@
             <w:rPr>
               <w:rFonts w:ascii="Cambria Math" w:eastAsiaTheme="minorEastAsia" w:hAnsi="Cambria Math"/>
             </w:rPr>
-            <m:t>+</m:t>
-          </m:r>
-          <m:r>
-            <w:rPr>
-              <w:rFonts w:ascii="Cambria Math" w:eastAsiaTheme="minorEastAsia" w:hAnsi="Cambria Math"/>
-            </w:rPr>
-            <m:t xml:space="preserve"> </m:t>
+            <m:t xml:space="preserve">+ </m:t>
           </m:r>
           <m:sSub>
             <m:sSubPr>
@@ -15490,27 +15391,7 @@
               <w:rFonts w:ascii="Cambria Math" w:eastAsiaTheme="minorEastAsia" w:hAnsi="Cambria Math"/>
               <w:highlight w:val="magenta"/>
             </w:rPr>
-            <m:t>sin</m:t>
-          </m:r>
-          <m:r>
-            <m:rPr>
-              <m:sty m:val="p"/>
-            </m:rPr>
-            <w:rPr>
-              <w:rFonts w:ascii="Cambria Math" w:eastAsiaTheme="minorEastAsia" w:hAnsi="Cambria Math"/>
-              <w:highlight w:val="magenta"/>
-            </w:rPr>
-            <m:t>⁡</m:t>
-          </m:r>
-          <m:r>
-            <m:rPr>
-              <m:sty m:val="p"/>
-            </m:rPr>
-            <w:rPr>
-              <w:rFonts w:ascii="Cambria Math" w:eastAsiaTheme="minorEastAsia" w:hAnsi="Cambria Math"/>
-              <w:highlight w:val="magenta"/>
-            </w:rPr>
-            <m:t>(</m:t>
+            <m:t>sin⁡(</m:t>
           </m:r>
           <m:sSub>
             <m:sSubPr>
@@ -16423,17 +16304,17 @@
     <w:lsdException w:name="Unresolved Mention" w:semiHidden="1" w:unhideWhenUsed="1"/>
     <w:lsdException w:name="Smart Link" w:semiHidden="1" w:unhideWhenUsed="1"/>
   </w:latentStyles>
-  <w:style w:type="paragraph" w:default="1" w:styleId="Normal">
+  <w:style w:type="paragraph" w:default="1" w:styleId="Standard">
     <w:name w:val="Normal"/>
     <w:qFormat/>
   </w:style>
-  <w:style w:type="character" w:default="1" w:styleId="DefaultParagraphFont">
+  <w:style w:type="character" w:default="1" w:styleId="Absatz-Standardschriftart">
     <w:name w:val="Default Paragraph Font"/>
     <w:uiPriority w:val="1"/>
     <w:semiHidden/>
     <w:unhideWhenUsed/>
   </w:style>
-  <w:style w:type="table" w:default="1" w:styleId="TableNormal">
+  <w:style w:type="table" w:default="1" w:styleId="NormaleTabelle">
     <w:name w:val="Normal Table"/>
     <w:uiPriority w:val="99"/>
     <w:semiHidden/>
@@ -16448,16 +16329,16 @@
       </w:tblCellMar>
     </w:tblPr>
   </w:style>
-  <w:style w:type="numbering" w:default="1" w:styleId="NoList">
+  <w:style w:type="numbering" w:default="1" w:styleId="KeineListe">
     <w:name w:val="No List"/>
     <w:uiPriority w:val="99"/>
     <w:semiHidden/>
     <w:unhideWhenUsed/>
   </w:style>
-  <w:style w:type="paragraph" w:styleId="FootnoteText">
+  <w:style w:type="paragraph" w:styleId="Funotentext">
     <w:name w:val="footnote text"/>
-    <w:basedOn w:val="Normal"/>
-    <w:link w:val="FootnoteTextChar"/>
+    <w:basedOn w:val="Standard"/>
+    <w:link w:val="FunotentextZchn"/>
     <w:uiPriority w:val="99"/>
     <w:semiHidden/>
     <w:unhideWhenUsed/>
@@ -16470,10 +16351,10 @@
       <w:szCs w:val="20"/>
     </w:rPr>
   </w:style>
-  <w:style w:type="character" w:customStyle="1" w:styleId="FootnoteTextChar">
-    <w:name w:val="Footnote Text Char"/>
-    <w:basedOn w:val="DefaultParagraphFont"/>
-    <w:link w:val="FootnoteText"/>
+  <w:style w:type="character" w:customStyle="1" w:styleId="FunotentextZchn">
+    <w:name w:val="Fußnotentext Zchn"/>
+    <w:basedOn w:val="Absatz-Standardschriftart"/>
+    <w:link w:val="Funotentext"/>
     <w:uiPriority w:val="99"/>
     <w:semiHidden/>
     <w:rsid w:val="00ED7521"/>
@@ -16482,9 +16363,9 @@
       <w:szCs w:val="20"/>
     </w:rPr>
   </w:style>
-  <w:style w:type="character" w:styleId="FootnoteReference">
+  <w:style w:type="character" w:styleId="Funotenzeichen">
     <w:name w:val="footnote reference"/>
-    <w:basedOn w:val="DefaultParagraphFont"/>
+    <w:basedOn w:val="Absatz-Standardschriftart"/>
     <w:uiPriority w:val="99"/>
     <w:semiHidden/>
     <w:unhideWhenUsed/>
@@ -16493,9 +16374,9 @@
       <w:vertAlign w:val="superscript"/>
     </w:rPr>
   </w:style>
-  <w:style w:type="character" w:styleId="PlaceholderText">
+  <w:style w:type="character" w:styleId="Platzhaltertext">
     <w:name w:val="Placeholder Text"/>
-    <w:basedOn w:val="DefaultParagraphFont"/>
+    <w:basedOn w:val="Absatz-Standardschriftart"/>
     <w:uiPriority w:val="99"/>
     <w:semiHidden/>
     <w:rsid w:val="00ED7521"/>

</xml_diff>